<commit_message>
added a bunch of files and updated others
</commit_message>
<xml_diff>
--- a/chapter1.docx
+++ b/chapter1.docx
@@ -38,7 +38,14 @@
           <w:rFonts w:ascii="Times New Roman" w:hAnsi="Times New Roman" w:cs="Times New Roman"/>
           <w:color w:val="auto"/>
         </w:rPr>
-        <w:t>1.1 Introduction</w:t>
+        <w:t xml:space="preserve">1.1 </w:t>
+      </w:r>
+      <w:r>
+        <w:rPr>
+          <w:rFonts w:ascii="Times New Roman" w:hAnsi="Times New Roman" w:cs="Times New Roman"/>
+          <w:color w:val="auto"/>
+        </w:rPr>
+        <w:t>Overview</w:t>
       </w:r>
     </w:p>
     <w:p>
@@ -64,639 +71,710 @@
         <w:rPr>
           <w:rFonts w:ascii="Times New Roman" w:hAnsi="Times New Roman" w:cs="Times New Roman"/>
         </w:rPr>
-        <w:t xml:space="preserve">Static analysis incorporates several techniques for examining programs that are not currently running. Static code analysis (SCA) is an automated process which examines source code for bugs and vulnerabilities based on sets of pre-defined rules. "Static program analyses are used by many developers to test their programs because they are effective in finding some trivial bugs that can be caught by the rules that define security violations with very small resource." </w:t>
-      </w:r>
-      <w:r>
-        <w:fldChar w:fldCharType="begin"/>
-      </w:r>
-      <w:r>
-        <w:rPr>
-          <w:rFonts w:ascii="Times New Roman" w:hAnsi="Times New Roman" w:cs="Times New Roman"/>
-        </w:rPr>
-        <w:instrText xml:space="preserve"> ADDIN ZOTERO_ITEM CSL_CITATION {"citationID":"5oFfTdfL","properties":{"formattedCitation":"(1)","plainCitation":"(1)"},"citationItems":[{"id":165,"uris":["http://zotero.org/users/2125780/items/MJKWXPPX"],"uri":["http://zotero.org/users/2125780/items/MJKWXPPX"],"itemData":{"id":165,"type":"thesis","title":"Hybrid Fuzz Testing: Discovering Software Bugs via Fuzzing and Symbolic Execution","publisher":"Carnegie Mellon University Pittsburgh, PA","source":"Google Scholar","URL":"http://ra.adm.cs.cmu.edu/anon/2012/CMU-CS-12-116.pdf","shortTitle":"Hybrid Fuzz Testing","author":[{"family":"Pak","given":"Brian S."}],"issued":{"date-parts":[["2012"]]},"accessed":{"date-parts":[["2015",3,10]]}}}],"schema":"https://github.com/citation-style-language/schema/raw/master/csl-citation.json"} </w:instrText>
-      </w:r>
-      <w:r>
-        <w:fldChar w:fldCharType="separate"/>
-      </w:r>
-      <w:r>
-        <w:rPr>
-          <w:rFonts w:ascii="Times New Roman" w:hAnsi="Times New Roman" w:cs="Times New Roman"/>
-        </w:rPr>
-        <w:t>(1)</w:t>
-      </w:r>
-      <w:r>
-        <w:fldChar w:fldCharType="end"/>
-      </w:r>
-      <w:r>
-        <w:rPr>
-          <w:rFonts w:ascii="Times New Roman" w:hAnsi="Times New Roman" w:cs="Times New Roman"/>
-        </w:rPr>
-        <w:t xml:space="preserve"> Static code analysis can provide comprehensive code coverage but at the cost of high false positive and false negative rates. SCA is a linear technique that is only as good as the rules girding it, but is foundational for other types of analyzers.</w:t>
-      </w:r>
-    </w:p>
-    <w:p>
-      <w:pPr>
-        <w:rPr>
-          <w:rFonts w:ascii="Times New Roman" w:hAnsi="Times New Roman" w:cs="Times New Roman"/>
-        </w:rPr>
-      </w:pPr>
-      <w:r>
-        <w:rPr>
-          <w:rFonts w:ascii="Times New Roman" w:hAnsi="Times New Roman" w:cs="Times New Roman"/>
-        </w:rPr>
-        <w:t xml:space="preserve">Fuzz testing, or </w:t>
-      </w:r>
-      <w:r>
-        <w:rPr>
-          <w:rFonts w:ascii="Times New Roman" w:hAnsi="Times New Roman" w:cs="Times New Roman"/>
-          <w:i/>
-        </w:rPr>
-        <w:t>fuzzing</w:t>
-      </w:r>
-      <w:r>
-        <w:rPr>
-          <w:rFonts w:ascii="Times New Roman" w:hAnsi="Times New Roman" w:cs="Times New Roman"/>
-        </w:rPr>
-        <w:t>,</w:t>
-      </w:r>
-      <w:r>
-        <w:rPr>
-          <w:rFonts w:ascii="Times New Roman" w:hAnsi="Times New Roman" w:cs="Times New Roman"/>
-          <w:i/>
-        </w:rPr>
-        <w:t xml:space="preserve"> </w:t>
-      </w:r>
-      <w:r>
-        <w:rPr>
-          <w:rFonts w:ascii="Times New Roman" w:hAnsi="Times New Roman" w:cs="Times New Roman"/>
-        </w:rPr>
-        <w:t xml:space="preserve">is the primary dynamic analysis tool of choice. Fuzz testing is the process of monitoring a running application while providing invalid or malformed input data. As increasing amounts of bad data is inserted, the application is audited for a failure – a crash, hang, or unexpected behavior. Fuzzing can achieve only 10-50 percent code coverage, but every failure detected is a valid bug to be fixed. The appeal of fuzz testing lay in its </w:t>
-      </w:r>
-      <w:r>
-        <w:rPr>
-          <w:rFonts w:ascii="Times New Roman" w:hAnsi="Times New Roman" w:cs="Times New Roman"/>
-        </w:rPr>
-        <w:t xml:space="preserve">depth, the </w:t>
-      </w:r>
-      <w:r>
-        <w:rPr>
-          <w:rFonts w:ascii="Times New Roman" w:hAnsi="Times New Roman" w:cs="Times New Roman"/>
-        </w:rPr>
-        <w:t xml:space="preserve">ability to test the </w:t>
-      </w:r>
-      <w:r>
-        <w:rPr>
-          <w:rFonts w:ascii="Times New Roman" w:hAnsi="Times New Roman" w:cs="Times New Roman"/>
-        </w:rPr>
-        <w:t>robustness</w:t>
-      </w:r>
-      <w:r>
-        <w:rPr>
-          <w:rFonts w:ascii="Times New Roman" w:hAnsi="Times New Roman" w:cs="Times New Roman"/>
-        </w:rPr>
-        <w:t xml:space="preserve"> of an application.</w:t>
-      </w:r>
-    </w:p>
-    <w:p>
-      <w:pPr>
-        <w:rPr>
-          <w:rFonts w:ascii="Times New Roman" w:hAnsi="Times New Roman" w:cs="Times New Roman"/>
-        </w:rPr>
-      </w:pPr>
-      <w:r>
-        <w:rPr>
-          <w:rFonts w:ascii="Times New Roman" w:hAnsi="Times New Roman" w:cs="Times New Roman"/>
-        </w:rPr>
-        <w:t xml:space="preserve">The newest dynamic analysis tool being researched and used is </w:t>
+        <w:t xml:space="preserve">Over the last 40 years (since 1975), the tools available for automated testing of software for bugs and in particular vulnerabilities have evolved and become more sophisticated. The earliest tools read source code searching for errors. </w:t>
+      </w:r>
+      <w:r>
+        <w:rPr>
+          <w:rFonts w:ascii="Times New Roman" w:hAnsi="Times New Roman" w:cs="Times New Roman"/>
+        </w:rPr>
+        <w:t xml:space="preserve">The latest iteration of tools </w:t>
+      </w:r>
+      <w:proofErr w:type="gramStart"/>
+      <w:r>
+        <w:rPr>
+          <w:rFonts w:ascii="Times New Roman" w:hAnsi="Times New Roman" w:cs="Times New Roman"/>
+        </w:rPr>
+        <w:t>trace</w:t>
+      </w:r>
+      <w:proofErr w:type="gramEnd"/>
+      <w:r>
+        <w:rPr>
+          <w:rFonts w:ascii="Times New Roman" w:hAnsi="Times New Roman" w:cs="Times New Roman"/>
+        </w:rPr>
+        <w:t xml:space="preserve"> a running program’s execution and generate test data to ensure complete code coverage during testing. The various types of tools will be discussed more in later chapters along with their strengths and weaknesses, but a short introduction to each of the major generations of tools in in order.</w:t>
+      </w:r>
+    </w:p>
+    <w:p>
+      <w:pPr>
+        <w:rPr>
+          <w:rFonts w:ascii="Times New Roman" w:hAnsi="Times New Roman" w:cs="Times New Roman"/>
+        </w:rPr>
+      </w:pPr>
+      <w:r>
+        <w:rPr>
+          <w:rFonts w:ascii="Times New Roman" w:hAnsi="Times New Roman" w:cs="Times New Roman"/>
+        </w:rPr>
+        <w:t xml:space="preserve">The first generation of automated software validation tools was the static code analyzers (SCA). SCAs read source code, and search for logic errors based on a set of pre-defined rules. SCAs can scan 100% of the source code whether it </w:t>
+      </w:r>
+      <w:proofErr w:type="gramStart"/>
+      <w:r>
+        <w:rPr>
+          <w:rFonts w:ascii="Times New Roman" w:hAnsi="Times New Roman" w:cs="Times New Roman"/>
+        </w:rPr>
+        <w:t>is  single</w:t>
+      </w:r>
+      <w:proofErr w:type="gramEnd"/>
+      <w:r>
+        <w:rPr>
+          <w:rFonts w:ascii="Times New Roman" w:hAnsi="Times New Roman" w:cs="Times New Roman"/>
+        </w:rPr>
+        <w:t xml:space="preserve"> file or </w:t>
       </w:r>
       <w:proofErr w:type="spellStart"/>
       <w:r>
         <w:rPr>
           <w:rFonts w:ascii="Times New Roman" w:hAnsi="Times New Roman" w:cs="Times New Roman"/>
         </w:rPr>
-        <w:t>concolic</w:t>
+        <w:t>and</w:t>
       </w:r>
       <w:proofErr w:type="spellEnd"/>
       <w:r>
         <w:rPr>
           <w:rFonts w:ascii="Times New Roman" w:hAnsi="Times New Roman" w:cs="Times New Roman"/>
         </w:rPr>
-        <w:t xml:space="preserve"> execution which combines the code coverage of symbolic execution with dynamic test generation. </w:t>
-      </w:r>
-      <w:proofErr w:type="spellStart"/>
-      <w:r>
-        <w:rPr>
-          <w:rFonts w:ascii="Times New Roman" w:hAnsi="Times New Roman" w:cs="Times New Roman"/>
-        </w:rPr>
-        <w:t>Concolic</w:t>
-      </w:r>
-      <w:proofErr w:type="spellEnd"/>
-      <w:r>
-        <w:rPr>
-          <w:rFonts w:ascii="Times New Roman" w:hAnsi="Times New Roman" w:cs="Times New Roman"/>
-        </w:rPr>
-        <w:t xml:space="preserve"> execution suffers from the same resource exhaustion constraints of symbolic execution, but provides a theoretical 100% code coverage. Most </w:t>
-      </w:r>
-      <w:proofErr w:type="spellStart"/>
-      <w:r>
-        <w:rPr>
-          <w:rFonts w:ascii="Times New Roman" w:hAnsi="Times New Roman" w:cs="Times New Roman"/>
-        </w:rPr>
-        <w:t>concolic</w:t>
-      </w:r>
-      <w:proofErr w:type="spellEnd"/>
-      <w:r>
-        <w:rPr>
-          <w:rFonts w:ascii="Times New Roman" w:hAnsi="Times New Roman" w:cs="Times New Roman"/>
-        </w:rPr>
-        <w:t xml:space="preserve"> executors are configured to limit code coverage to stay within acceptable resource limits.</w:t>
-      </w:r>
-    </w:p>
-    <w:p>
-      <w:pPr>
-        <w:rPr>
-          <w:rFonts w:ascii="Times New Roman" w:hAnsi="Times New Roman" w:cs="Times New Roman"/>
-        </w:rPr>
-      </w:pPr>
-      <w:r>
-        <w:rPr>
-          <w:rFonts w:ascii="Times New Roman" w:hAnsi="Times New Roman" w:cs="Times New Roman"/>
-        </w:rPr>
-        <w:t xml:space="preserve">In this thesis, I intend to identify the sources of resource exhaustion in both symbolic and </w:t>
-      </w:r>
-      <w:proofErr w:type="spellStart"/>
-      <w:r>
-        <w:rPr>
-          <w:rFonts w:ascii="Times New Roman" w:hAnsi="Times New Roman" w:cs="Times New Roman"/>
-        </w:rPr>
-        <w:t>concolic</w:t>
-      </w:r>
-      <w:proofErr w:type="spellEnd"/>
-      <w:r>
-        <w:rPr>
-          <w:rFonts w:ascii="Times New Roman" w:hAnsi="Times New Roman" w:cs="Times New Roman"/>
-        </w:rPr>
-        <w:t xml:space="preserve"> execution, and optimize the code to reduce either runtime or memory usage. The contribution of this thesis will be to improve the efficiency of symbolic and </w:t>
-      </w:r>
-      <w:proofErr w:type="spellStart"/>
-      <w:r>
-        <w:rPr>
-          <w:rFonts w:ascii="Times New Roman" w:hAnsi="Times New Roman" w:cs="Times New Roman"/>
-        </w:rPr>
-        <w:t>concolic</w:t>
-      </w:r>
-      <w:proofErr w:type="spellEnd"/>
-      <w:r>
-        <w:rPr>
-          <w:rFonts w:ascii="Times New Roman" w:hAnsi="Times New Roman" w:cs="Times New Roman"/>
-        </w:rPr>
-        <w:t xml:space="preserve"> execution program so that the imposed coverage limits can be raised or possibly eliminated and therefore </w:t>
-      </w:r>
-      <w:r>
-        <w:rPr>
-          <w:rFonts w:ascii="Times New Roman" w:hAnsi="Times New Roman" w:cs="Times New Roman"/>
-        </w:rPr>
-        <w:t>increase code coverage and the number of bugs and vulnerabilities identified.</w:t>
-      </w:r>
-    </w:p>
-    <w:p>
-      <w:pPr>
-        <w:rPr>
-          <w:rFonts w:ascii="Times New Roman" w:hAnsi="Times New Roman" w:cs="Times New Roman"/>
-        </w:rPr>
-      </w:pPr>
-    </w:p>
-    <w:p>
-      <w:pPr>
-        <w:pStyle w:val="Heading2"/>
-        <w:rPr>
-          <w:rFonts w:ascii="Times New Roman" w:hAnsi="Times New Roman" w:cs="Times New Roman"/>
-          <w:color w:val="auto"/>
-        </w:rPr>
-      </w:pPr>
-      <w:r>
-        <w:rPr>
-          <w:rFonts w:ascii="Times New Roman" w:hAnsi="Times New Roman" w:cs="Times New Roman"/>
-          <w:color w:val="auto"/>
-        </w:rPr>
-        <w:lastRenderedPageBreak/>
-        <w:t>1.2 Software Bugs and Vulnerabilities</w:t>
-      </w:r>
-    </w:p>
-    <w:p>
-      <w:pPr>
-        <w:rPr>
-          <w:rFonts w:ascii="Times New Roman" w:hAnsi="Times New Roman" w:cs="Times New Roman"/>
-        </w:rPr>
-      </w:pPr>
-      <w:r>
-        <w:rPr>
-          <w:rFonts w:ascii="Times New Roman" w:hAnsi="Times New Roman" w:cs="Times New Roman"/>
-        </w:rPr>
-        <w:t xml:space="preserve">In simplest terms, a bug is a flaw in a program’s logic. A bug can cause the program to not function in the way it was designed or it can, given the right set of circumstances, create a way for a hacker to gain unauthorized access to an application, computer, or network. </w:t>
-      </w:r>
-      <w:r>
-        <w:rPr>
-          <w:rFonts w:ascii="Times New Roman" w:hAnsi="Times New Roman" w:cs="Times New Roman"/>
-        </w:rPr>
-        <w:t xml:space="preserve">This condition is not trivial; in fact, “it is estimated that there are as many as 20 flaws per thousand lines of software code.” </w:t>
-      </w:r>
-      <w:r>
-        <w:rPr>
-          <w:rFonts w:ascii="Times New Roman" w:hAnsi="Times New Roman" w:cs="Times New Roman"/>
-        </w:rPr>
-        <w:fldChar w:fldCharType="begin"/>
-      </w:r>
-      <w:r>
-        <w:rPr>
-          <w:rFonts w:ascii="Times New Roman" w:hAnsi="Times New Roman" w:cs="Times New Roman"/>
-        </w:rPr>
-        <w:instrText xml:space="preserve"> ADDIN ZOTERO_ITEM CSL_CITATION {"citationID":"Q4y06fFC","properties":{"formattedCitation":"(1)","plainCitation":"(1)"},"citationItems":[{"id":578,"uris":["http://zotero.org/users/2125780/items/66IP3TNN"],"uri":["http://zotero.org/users/2125780/items/66IP3TNN"],"itemData":{"id":578,"type":"paper-conference","title":"Economics of Security Patch Management.","container-title":"WEIS","source":"Google Scholar","URL":"http://ns2.dpix.pestiest.hu/~mfelegyhazi/courses/EconSec/readings/06_Cavasoglu2006security_patch.pdf","author":[{"family":"Cavusoglu","given":"Huseyin"},{"family":"Cavusoglu","given":"Hasan"},{"family":"Zhang","given":"Jun"}],"issued":{"date-parts":[["2006"]]},"accessed":{"date-parts":[["2015",3,12]]}}}],"schema":"https://github.com/citation-style-language/schema/raw/master/csl-citation.json"} </w:instrText>
-      </w:r>
-      <w:r>
-        <w:rPr>
-          <w:rFonts w:ascii="Times New Roman" w:hAnsi="Times New Roman" w:cs="Times New Roman"/>
-        </w:rPr>
-        <w:fldChar w:fldCharType="separate"/>
-      </w:r>
-      <w:r>
-        <w:rPr>
-          <w:rFonts w:ascii="Times New Roman" w:hAnsi="Times New Roman" w:cs="Times New Roman"/>
-        </w:rPr>
-        <w:t>(1)</w:t>
-      </w:r>
-      <w:r>
-        <w:rPr>
-          <w:rFonts w:ascii="Times New Roman" w:hAnsi="Times New Roman" w:cs="Times New Roman"/>
-        </w:rPr>
-        <w:fldChar w:fldCharType="end"/>
-      </w:r>
-      <w:r>
-        <w:rPr>
-          <w:rFonts w:ascii="Times New Roman" w:hAnsi="Times New Roman" w:cs="Times New Roman"/>
-        </w:rPr>
-        <w:t xml:space="preserve"> Left</w:t>
-      </w:r>
-      <w:r>
-        <w:rPr>
-          <w:rFonts w:ascii="Times New Roman" w:hAnsi="Times New Roman" w:cs="Times New Roman"/>
-        </w:rPr>
-        <w:t xml:space="preserve"> to their own devices</w:t>
-      </w:r>
-      <w:r>
-        <w:rPr>
-          <w:rFonts w:ascii="Times New Roman" w:hAnsi="Times New Roman" w:cs="Times New Roman"/>
-        </w:rPr>
-        <w:t xml:space="preserve"> in </w:t>
-      </w:r>
-      <w:r>
-        <w:rPr>
-          <w:rFonts w:ascii="Times New Roman" w:hAnsi="Times New Roman" w:cs="Times New Roman"/>
-        </w:rPr>
-        <w:t>the wild, these resource</w:t>
-      </w:r>
-      <w:r>
-        <w:rPr>
-          <w:rFonts w:ascii="Times New Roman" w:hAnsi="Times New Roman" w:cs="Times New Roman"/>
-        </w:rPr>
-        <w:t xml:space="preserve"> bugs</w:t>
-      </w:r>
-      <w:r>
-        <w:rPr>
-          <w:rFonts w:ascii="Times New Roman" w:hAnsi="Times New Roman" w:cs="Times New Roman"/>
-        </w:rPr>
-        <w:t xml:space="preserve"> can</w:t>
-      </w:r>
-      <w:r>
-        <w:rPr>
-          <w:rFonts w:ascii="Times New Roman" w:hAnsi="Times New Roman" w:cs="Times New Roman"/>
-        </w:rPr>
-        <w:t xml:space="preserve"> do tremendous economic damage to i</w:t>
-      </w:r>
-      <w:r>
-        <w:rPr>
-          <w:rFonts w:ascii="Times New Roman" w:hAnsi="Times New Roman" w:cs="Times New Roman"/>
-        </w:rPr>
-        <w:t>ndividual and corporate</w:t>
-      </w:r>
-      <w:r>
-        <w:rPr>
-          <w:rFonts w:ascii="Times New Roman" w:hAnsi="Times New Roman" w:cs="Times New Roman"/>
-        </w:rPr>
-        <w:t xml:space="preserve"> </w:t>
-      </w:r>
-      <w:r>
-        <w:rPr>
-          <w:rFonts w:ascii="Times New Roman" w:hAnsi="Times New Roman" w:cs="Times New Roman"/>
-        </w:rPr>
-        <w:t xml:space="preserve">bank accounts. </w:t>
-      </w:r>
-    </w:p>
-    <w:p>
-      <w:pPr>
-        <w:rPr>
-          <w:rFonts w:ascii="Times New Roman" w:hAnsi="Times New Roman" w:cs="Times New Roman"/>
-        </w:rPr>
-      </w:pPr>
-      <w:proofErr w:type="gramStart"/>
-      <w:r>
-        <w:rPr>
-          <w:rFonts w:ascii="Times New Roman" w:hAnsi="Times New Roman" w:cs="Times New Roman"/>
-        </w:rPr>
-        <w:t xml:space="preserve">A </w:t>
-      </w:r>
-      <w:r>
-        <w:rPr>
-          <w:rFonts w:ascii="Times New Roman" w:hAnsi="Times New Roman" w:cs="Times New Roman"/>
-        </w:rPr>
-        <w:t>vulnerability</w:t>
-      </w:r>
-      <w:proofErr w:type="gramEnd"/>
-      <w:r>
-        <w:rPr>
-          <w:rFonts w:ascii="Times New Roman" w:hAnsi="Times New Roman" w:cs="Times New Roman"/>
-        </w:rPr>
-        <w:t xml:space="preserve"> </w:t>
-      </w:r>
-      <w:r>
-        <w:rPr>
-          <w:rFonts w:ascii="Times New Roman" w:hAnsi="Times New Roman" w:cs="Times New Roman"/>
-        </w:rPr>
-        <w:t>is neither a subset of software bug nor a flavor of it. A vulnerability is its own species of</w:t>
-      </w:r>
-      <w:r>
-        <w:rPr>
-          <w:rFonts w:ascii="Times New Roman" w:hAnsi="Times New Roman" w:cs="Times New Roman"/>
-        </w:rPr>
-        <w:t xml:space="preserve"> bug which allows any unauthoriz</w:t>
-      </w:r>
-      <w:r>
-        <w:rPr>
-          <w:rFonts w:ascii="Times New Roman" w:hAnsi="Times New Roman" w:cs="Times New Roman"/>
-        </w:rPr>
-        <w:t>ed access to or control over an</w:t>
-      </w:r>
-      <w:r>
-        <w:rPr>
-          <w:rFonts w:ascii="Times New Roman" w:hAnsi="Times New Roman" w:cs="Times New Roman"/>
-        </w:rPr>
-        <w:t xml:space="preserve"> application, the computer on which it is running, or the network to which the computer is attached.</w:t>
-      </w:r>
-      <w:r>
-        <w:rPr>
-          <w:rFonts w:ascii="Times New Roman" w:hAnsi="Times New Roman" w:cs="Times New Roman"/>
-        </w:rPr>
-        <w:t xml:space="preserve"> Give an example or description here.</w:t>
-      </w:r>
-    </w:p>
-    <w:p>
-      <w:pPr>
-        <w:rPr>
-          <w:rFonts w:ascii="Times New Roman" w:hAnsi="Times New Roman" w:cs="Times New Roman"/>
-        </w:rPr>
-      </w:pPr>
-      <w:r>
-        <w:rPr>
-          <w:rFonts w:ascii="Times New Roman" w:hAnsi="Times New Roman" w:cs="Times New Roman"/>
-        </w:rPr>
-        <w:t xml:space="preserve">Despite all the efforts that have been made to finding and eradicating vulnerabilities, the number of vulnerabilities found in the wild and the corresponding number of software </w:t>
-      </w:r>
-      <w:r>
-        <w:rPr>
-          <w:rFonts w:ascii="Times New Roman" w:hAnsi="Times New Roman" w:cs="Times New Roman"/>
-        </w:rPr>
-        <w:t>breaches reported is prolific.</w:t>
-      </w:r>
-      <w:r>
-        <w:rPr>
-          <w:rFonts w:ascii="Times New Roman" w:hAnsi="Times New Roman" w:cs="Times New Roman"/>
-        </w:rPr>
-        <w:t xml:space="preserve"> The traditional bug-hunting tools appear to </w:t>
-      </w:r>
-      <w:proofErr w:type="gramStart"/>
-      <w:r>
-        <w:rPr>
-          <w:rFonts w:ascii="Times New Roman" w:hAnsi="Times New Roman" w:cs="Times New Roman"/>
-        </w:rPr>
-        <w:t>be  insufficient</w:t>
-      </w:r>
-      <w:proofErr w:type="gramEnd"/>
-      <w:r>
-        <w:rPr>
-          <w:rFonts w:ascii="Times New Roman" w:hAnsi="Times New Roman" w:cs="Times New Roman"/>
-        </w:rPr>
-        <w:t xml:space="preserve"> to the task of finding the vulnerabilities. [</w:t>
-      </w:r>
-      <w:proofErr w:type="gramStart"/>
-      <w:r>
-        <w:rPr>
-          <w:rFonts w:ascii="Times New Roman" w:hAnsi="Times New Roman" w:cs="Times New Roman"/>
-        </w:rPr>
-        <w:t>need</w:t>
-      </w:r>
-      <w:proofErr w:type="gramEnd"/>
-      <w:r>
-        <w:rPr>
-          <w:rFonts w:ascii="Times New Roman" w:hAnsi="Times New Roman" w:cs="Times New Roman"/>
-        </w:rPr>
-        <w:t xml:space="preserve"> quote here about how software will never be 100% bug free]</w:t>
-      </w:r>
-    </w:p>
-    <w:p>
-      <w:pPr>
-        <w:rPr>
-          <w:rFonts w:ascii="Times New Roman" w:hAnsi="Times New Roman" w:cs="Times New Roman"/>
-        </w:rPr>
-      </w:pPr>
-      <w:proofErr w:type="gramStart"/>
-      <w:r>
-        <w:rPr>
-          <w:rFonts w:ascii="Times New Roman" w:hAnsi="Times New Roman" w:cs="Times New Roman"/>
-        </w:rPr>
-        <w:t>details</w:t>
-      </w:r>
-      <w:proofErr w:type="gramEnd"/>
-      <w:r>
-        <w:rPr>
-          <w:rFonts w:ascii="Times New Roman" w:hAnsi="Times New Roman" w:cs="Times New Roman"/>
-        </w:rPr>
-        <w:t xml:space="preserve"> about </w:t>
-      </w:r>
-      <w:r>
-        <w:rPr>
-          <w:rFonts w:ascii="Times New Roman" w:hAnsi="Times New Roman" w:cs="Times New Roman"/>
-        </w:rPr>
-        <w:t xml:space="preserve">symbolic and </w:t>
-      </w:r>
-      <w:proofErr w:type="spellStart"/>
-      <w:r>
-        <w:rPr>
-          <w:rFonts w:ascii="Times New Roman" w:hAnsi="Times New Roman" w:cs="Times New Roman"/>
-        </w:rPr>
-        <w:t>concolic</w:t>
-      </w:r>
-      <w:proofErr w:type="spellEnd"/>
-      <w:r>
-        <w:rPr>
-          <w:rFonts w:ascii="Times New Roman" w:hAnsi="Times New Roman" w:cs="Times New Roman"/>
-        </w:rPr>
-        <w:t xml:space="preserve"> execution will be presented l</w:t>
-      </w:r>
-      <w:r>
-        <w:rPr>
-          <w:rFonts w:ascii="Times New Roman" w:hAnsi="Times New Roman" w:cs="Times New Roman"/>
-        </w:rPr>
-        <w:t xml:space="preserve">ater in chapter 4.—considerable research has been done </w:t>
-      </w:r>
-      <w:r>
-        <w:rPr>
-          <w:rFonts w:ascii="Times New Roman" w:hAnsi="Times New Roman" w:cs="Times New Roman"/>
-        </w:rPr>
-        <w:t>on symbolic execution</w:t>
-      </w:r>
-      <w:r>
-        <w:rPr>
-          <w:rFonts w:ascii="Times New Roman" w:hAnsi="Times New Roman" w:cs="Times New Roman"/>
-        </w:rPr>
-        <w:t xml:space="preserve"> and I want to capitalize on the work already in the literature to expand upon it.</w:t>
-      </w:r>
-    </w:p>
-    <w:p>
-      <w:pPr>
-        <w:rPr>
-          <w:rFonts w:ascii="Times New Roman" w:hAnsi="Times New Roman" w:cs="Times New Roman"/>
-        </w:rPr>
-      </w:pPr>
-    </w:p>
-    <w:p>
-      <w:pPr>
-        <w:pStyle w:val="Heading2"/>
-        <w:rPr>
-          <w:rFonts w:ascii="Times New Roman" w:hAnsi="Times New Roman" w:cs="Times New Roman"/>
-        </w:rPr>
-      </w:pPr>
-      <w:r>
-        <w:rPr>
-          <w:rFonts w:ascii="Times New Roman" w:hAnsi="Times New Roman" w:cs="Times New Roman"/>
-        </w:rPr>
-        <w:t>1.3 Thesis Organization</w:t>
-      </w:r>
-    </w:p>
-    <w:p/>
-    <w:p>
-      <w:pPr>
-        <w:rPr>
-          <w:rFonts w:ascii="Times New Roman" w:hAnsi="Times New Roman" w:cs="Times New Roman"/>
-        </w:rPr>
-      </w:pPr>
-      <w:r>
-        <w:rPr>
-          <w:rFonts w:ascii="Times New Roman" w:hAnsi="Times New Roman" w:cs="Times New Roman"/>
-        </w:rPr>
-        <w:t>This thesis is organize</w:t>
-      </w:r>
-      <w:r>
-        <w:rPr>
-          <w:rFonts w:ascii="Times New Roman" w:hAnsi="Times New Roman" w:cs="Times New Roman"/>
-        </w:rPr>
-        <w:t xml:space="preserve">d into five chapters. </w:t>
-      </w:r>
-      <w:r>
-        <w:rPr>
-          <w:rFonts w:ascii="Times New Roman" w:hAnsi="Times New Roman" w:cs="Times New Roman"/>
-        </w:rPr>
-        <w:t>Chapter 1 is a</w:t>
-      </w:r>
-      <w:r>
-        <w:rPr>
-          <w:rFonts w:ascii="Times New Roman" w:hAnsi="Times New Roman" w:cs="Times New Roman"/>
-        </w:rPr>
-        <w:t>n introduction and overview of several bug-hunting techniques, definitions of applicable terms,</w:t>
-      </w:r>
-      <w:r>
-        <w:rPr>
-          <w:rFonts w:ascii="Times New Roman" w:hAnsi="Times New Roman" w:cs="Times New Roman"/>
-        </w:rPr>
-        <w:t xml:space="preserve"> problems to be solved</w:t>
-      </w:r>
-      <w:r>
-        <w:rPr>
-          <w:rFonts w:ascii="Times New Roman" w:hAnsi="Times New Roman" w:cs="Times New Roman"/>
-        </w:rPr>
-        <w:t xml:space="preserve">, </w:t>
-      </w:r>
-      <w:r>
-        <w:rPr>
-          <w:rFonts w:ascii="Times New Roman" w:hAnsi="Times New Roman" w:cs="Times New Roman"/>
-        </w:rPr>
-        <w:t>and the goals of my work. Chapter 2 will discuss in more depth the current tools being used to fi</w:t>
-      </w:r>
-      <w:r>
-        <w:rPr>
-          <w:rFonts w:ascii="Times New Roman" w:hAnsi="Times New Roman" w:cs="Times New Roman"/>
-        </w:rPr>
-        <w:t>nd bugs. The strengths and weaknesses of these tools</w:t>
-      </w:r>
-      <w:r>
-        <w:rPr>
-          <w:rFonts w:ascii="Times New Roman" w:hAnsi="Times New Roman" w:cs="Times New Roman"/>
-        </w:rPr>
-        <w:t xml:space="preserve"> will be compared. </w:t>
-      </w:r>
-      <w:r>
-        <w:rPr>
-          <w:rFonts w:ascii="Times New Roman" w:hAnsi="Times New Roman" w:cs="Times New Roman"/>
-        </w:rPr>
-        <w:t>Chapter 3 is</w:t>
-      </w:r>
-      <w:r>
-        <w:rPr>
-          <w:rFonts w:ascii="Times New Roman" w:hAnsi="Times New Roman" w:cs="Times New Roman"/>
-        </w:rPr>
-        <w:t xml:space="preserve"> a review of relevant literature on the topics of static code analysis, fuzz testing, symbolic execution and </w:t>
-      </w:r>
-      <w:r>
-        <w:rPr>
-          <w:rFonts w:ascii="Times New Roman" w:hAnsi="Times New Roman" w:cs="Times New Roman"/>
-        </w:rPr>
-        <w:t>dynamic test generation</w:t>
-      </w:r>
-      <w:r>
-        <w:rPr>
-          <w:rFonts w:ascii="Times New Roman" w:hAnsi="Times New Roman" w:cs="Times New Roman"/>
-        </w:rPr>
-        <w:t xml:space="preserve">. Chapter 4 will contain details of my work, the results of my tests, and analysis of those results. Chapter 5 will </w:t>
-      </w:r>
-      <w:r>
-        <w:rPr>
-          <w:rFonts w:ascii="Times New Roman" w:hAnsi="Times New Roman" w:cs="Times New Roman"/>
-        </w:rPr>
-        <w:t>contain a summary of my results</w:t>
-      </w:r>
-      <w:r>
-        <w:rPr>
-          <w:rFonts w:ascii="Times New Roman" w:hAnsi="Times New Roman" w:cs="Times New Roman"/>
-        </w:rPr>
-        <w:t xml:space="preserve"> and suggested future work. </w:t>
-      </w:r>
-    </w:p>
-    <w:p/>
-    <w:p>
-      <w:pPr>
-        <w:rPr>
-          <w:rFonts w:ascii="Times New Roman" w:hAnsi="Times New Roman" w:cs="Times New Roman"/>
-        </w:rPr>
-      </w:pPr>
+        <w:t xml:space="preserve"> entire source tree comprising hundreds of files and thousands of lines of code.</w:t>
+      </w:r>
+    </w:p>
+    <w:p>
+      <w:pPr>
+        <w:rPr>
+          <w:rFonts w:ascii="Times New Roman" w:hAnsi="Times New Roman" w:cs="Times New Roman"/>
+        </w:rPr>
+      </w:pPr>
+      <w:r>
+        <w:rPr>
+          <w:rFonts w:ascii="Times New Roman" w:hAnsi="Times New Roman" w:cs="Times New Roman"/>
+        </w:rPr>
+        <w:t>The second generation of tools was fuzz testers or fuzzing. Fuzzers supply a running program with random data as input and monitor the program being tested for failures. Fuzzers are able to delve into the dark corners of programs searching for bugs that only appear when invalid data is present. Unfortunately, the randomness of the data means that the fuzzers can only cover up to about 50% of the code</w:t>
+      </w:r>
+      <w:r>
+        <w:rPr>
+          <w:rFonts w:ascii="Times New Roman" w:hAnsi="Times New Roman" w:cs="Times New Roman"/>
+        </w:rPr>
+        <w:t xml:space="preserve"> leaving lots of hiding places for those elusive bugs.</w:t>
+      </w:r>
+    </w:p>
+    <w:p>
+      <w:pPr>
+        <w:rPr>
+          <w:rFonts w:ascii="Times New Roman" w:hAnsi="Times New Roman" w:cs="Times New Roman"/>
+        </w:rPr>
+      </w:pPr>
+      <w:r>
+        <w:rPr>
+          <w:rFonts w:ascii="Times New Roman" w:hAnsi="Times New Roman" w:cs="Times New Roman"/>
+        </w:rPr>
+        <w:t>Next along the evolutionary path came symbolic execution. Symbolic executers trace the data flowing through a running program and build a model of possible paths for the data to traverse through the program. The symbolic executer then determines which of the many branches in a program’s execution path can be influenced by user input and can determine what data would be necessary to cause an alternate branch to be taken. Symbolic executers can theoretically achieve 100% code coverage, but because there can be thousands of possible paths through a moderate to large sized program, they quickly run out of memory or take an extremely long time to execute.</w:t>
+      </w:r>
+      <w:r>
+        <w:rPr>
+          <w:rFonts w:ascii="Times New Roman" w:hAnsi="Times New Roman" w:cs="Times New Roman"/>
+        </w:rPr>
+        <w:t xml:space="preserve"> Typically artificial limits are set on either the depth of branching that can be explored or the amount of memory that can be used before the test is terminated.</w:t>
+      </w:r>
       <w:bookmarkStart w:id="0" w:name="_GoBack"/>
       <w:bookmarkEnd w:id="0"/>
     </w:p>
+    <w:p>
+      <w:pPr>
+        <w:rPr>
+          <w:rFonts w:ascii="Times New Roman" w:hAnsi="Times New Roman" w:cs="Times New Roman"/>
+        </w:rPr>
+      </w:pPr>
+      <w:r>
+        <w:rPr>
+          <w:rFonts w:ascii="Times New Roman" w:hAnsi="Times New Roman" w:cs="Times New Roman"/>
+        </w:rPr>
+        <w:t xml:space="preserve">The latest tool mutation is </w:t>
+      </w:r>
+      <w:proofErr w:type="spellStart"/>
+      <w:r>
+        <w:rPr>
+          <w:rFonts w:ascii="Times New Roman" w:hAnsi="Times New Roman" w:cs="Times New Roman"/>
+        </w:rPr>
+        <w:t>concolic</w:t>
+      </w:r>
+      <w:proofErr w:type="spellEnd"/>
+      <w:r>
+        <w:rPr>
+          <w:rFonts w:ascii="Times New Roman" w:hAnsi="Times New Roman" w:cs="Times New Roman"/>
+        </w:rPr>
+        <w:t xml:space="preserve"> execution. </w:t>
+      </w:r>
+      <w:proofErr w:type="spellStart"/>
+      <w:r>
+        <w:rPr>
+          <w:rFonts w:ascii="Times New Roman" w:hAnsi="Times New Roman" w:cs="Times New Roman"/>
+        </w:rPr>
+        <w:t>Concolic</w:t>
+      </w:r>
+      <w:proofErr w:type="spellEnd"/>
+      <w:r>
+        <w:rPr>
+          <w:rFonts w:ascii="Times New Roman" w:hAnsi="Times New Roman" w:cs="Times New Roman"/>
+        </w:rPr>
+        <w:t xml:space="preserve"> execution is a direct outgrowth from symbolic execution but adds the feature that as the branches are being tested new test data is being generated to </w:t>
+      </w:r>
+      <w:r>
+        <w:rPr>
+          <w:rFonts w:ascii="Times New Roman" w:hAnsi="Times New Roman" w:cs="Times New Roman"/>
+        </w:rPr>
+        <w:lastRenderedPageBreak/>
+        <w:t xml:space="preserve">ensure that the new branch will be taken the next time the program is tested. </w:t>
+      </w:r>
+      <w:proofErr w:type="spellStart"/>
+      <w:r>
+        <w:rPr>
+          <w:rFonts w:ascii="Times New Roman" w:hAnsi="Times New Roman" w:cs="Times New Roman"/>
+        </w:rPr>
+        <w:t>Concolic</w:t>
+      </w:r>
+      <w:proofErr w:type="spellEnd"/>
+      <w:r>
+        <w:rPr>
+          <w:rFonts w:ascii="Times New Roman" w:hAnsi="Times New Roman" w:cs="Times New Roman"/>
+        </w:rPr>
+        <w:t xml:space="preserve"> executers use both concrete (original user provided) test data and symbolic representations of the data </w:t>
+      </w:r>
+      <w:proofErr w:type="spellStart"/>
+      <w:proofErr w:type="gramStart"/>
+      <w:r>
+        <w:rPr>
+          <w:rFonts w:ascii="Times New Roman" w:hAnsi="Times New Roman" w:cs="Times New Roman"/>
+        </w:rPr>
+        <w:t>sa</w:t>
+      </w:r>
+      <w:proofErr w:type="spellEnd"/>
+      <w:proofErr w:type="gramEnd"/>
+      <w:r>
+        <w:rPr>
+          <w:rFonts w:ascii="Times New Roman" w:hAnsi="Times New Roman" w:cs="Times New Roman"/>
+        </w:rPr>
+        <w:t xml:space="preserve"> it flows through </w:t>
+      </w:r>
+      <w:proofErr w:type="spellStart"/>
+      <w:r>
+        <w:rPr>
+          <w:rFonts w:ascii="Times New Roman" w:hAnsi="Times New Roman" w:cs="Times New Roman"/>
+        </w:rPr>
+        <w:t>hthe</w:t>
+      </w:r>
+      <w:proofErr w:type="spellEnd"/>
+      <w:r>
+        <w:rPr>
+          <w:rFonts w:ascii="Times New Roman" w:hAnsi="Times New Roman" w:cs="Times New Roman"/>
+        </w:rPr>
+        <w:t xml:space="preserve"> program to extend the reach of the symbolic executers.  Unfortunately, </w:t>
+      </w:r>
+      <w:proofErr w:type="spellStart"/>
+      <w:r>
+        <w:rPr>
+          <w:rFonts w:ascii="Times New Roman" w:hAnsi="Times New Roman" w:cs="Times New Roman"/>
+        </w:rPr>
+        <w:t>concolic</w:t>
+      </w:r>
+      <w:proofErr w:type="spellEnd"/>
+      <w:r>
+        <w:rPr>
+          <w:rFonts w:ascii="Times New Roman" w:hAnsi="Times New Roman" w:cs="Times New Roman"/>
+        </w:rPr>
+        <w:t xml:space="preserve"> executers suffer </w:t>
+      </w:r>
+      <w:proofErr w:type="spellStart"/>
+      <w:r>
+        <w:rPr>
+          <w:rFonts w:ascii="Times New Roman" w:hAnsi="Times New Roman" w:cs="Times New Roman"/>
+        </w:rPr>
+        <w:t>fro</w:t>
+      </w:r>
+      <w:proofErr w:type="spellEnd"/>
+      <w:r>
+        <w:rPr>
+          <w:rFonts w:ascii="Times New Roman" w:hAnsi="Times New Roman" w:cs="Times New Roman"/>
+        </w:rPr>
+        <w:t xml:space="preserve"> the same resource limitations that symbolic executers encounter.</w:t>
+      </w:r>
+    </w:p>
+    <w:p>
+      <w:pPr>
+        <w:rPr>
+          <w:rFonts w:ascii="Times New Roman" w:hAnsi="Times New Roman" w:cs="Times New Roman"/>
+        </w:rPr>
+      </w:pPr>
+      <w:r>
+        <w:rPr>
+          <w:rFonts w:ascii="Times New Roman" w:hAnsi="Times New Roman" w:cs="Times New Roman"/>
+        </w:rPr>
+        <w:t xml:space="preserve">In this thesis I intend to show that symbolic and </w:t>
+      </w:r>
+      <w:proofErr w:type="spellStart"/>
+      <w:r>
+        <w:rPr>
+          <w:rFonts w:ascii="Times New Roman" w:hAnsi="Times New Roman" w:cs="Times New Roman"/>
+        </w:rPr>
+        <w:t>concolic</w:t>
+      </w:r>
+      <w:proofErr w:type="spellEnd"/>
+      <w:r>
+        <w:rPr>
+          <w:rFonts w:ascii="Times New Roman" w:hAnsi="Times New Roman" w:cs="Times New Roman"/>
+        </w:rPr>
+        <w:t xml:space="preserve"> executers can realize a much </w:t>
+      </w:r>
+      <w:proofErr w:type="gramStart"/>
+      <w:r>
+        <w:rPr>
+          <w:rFonts w:ascii="Times New Roman" w:hAnsi="Times New Roman" w:cs="Times New Roman"/>
+        </w:rPr>
+        <w:t>higher  code</w:t>
+      </w:r>
+      <w:proofErr w:type="gramEnd"/>
+      <w:r>
+        <w:rPr>
+          <w:rFonts w:ascii="Times New Roman" w:hAnsi="Times New Roman" w:cs="Times New Roman"/>
+        </w:rPr>
+        <w:t xml:space="preserve"> coverage than that currently being achieved by optimizing the executer code to reduce both memory usage and time spent. Provided the optimization removes the memory and time constraints, then these tools will be able to extend their code coverage and locate the most elusive bugs in current applications.</w:t>
+      </w:r>
+    </w:p>
+    <w:p>
+      <w:pPr>
+        <w:rPr>
+          <w:rFonts w:ascii="Times New Roman" w:hAnsi="Times New Roman" w:cs="Times New Roman"/>
+        </w:rPr>
+      </w:pPr>
+    </w:p>
+    <w:p>
+      <w:pPr>
+        <w:pStyle w:val="Heading2"/>
+        <w:rPr>
+          <w:rFonts w:ascii="Times New Roman" w:hAnsi="Times New Roman" w:cs="Times New Roman"/>
+          <w:color w:val="auto"/>
+        </w:rPr>
+      </w:pPr>
+      <w:r>
+        <w:rPr>
+          <w:rFonts w:ascii="Times New Roman" w:hAnsi="Times New Roman" w:cs="Times New Roman"/>
+          <w:color w:val="auto"/>
+        </w:rPr>
+        <w:t>1.2 Software Bugs and Vulnerabilities</w:t>
+      </w:r>
+    </w:p>
+    <w:p>
+      <w:pPr>
+        <w:rPr>
+          <w:rFonts w:ascii="Times New Roman" w:hAnsi="Times New Roman" w:cs="Times New Roman"/>
+        </w:rPr>
+      </w:pPr>
+      <w:r>
+        <w:rPr>
+          <w:rFonts w:ascii="Times New Roman" w:hAnsi="Times New Roman" w:cs="Times New Roman"/>
+        </w:rPr>
+        <w:t xml:space="preserve">In simplest terms, a bug is a flaw in a program’s logic. A bug can cause the program to not function in the way it was designed or it can, given the right set of circumstances, create a way for a hacker to gain unauthorized access to an application, computer, or network. </w:t>
+      </w:r>
+      <w:r>
+        <w:rPr>
+          <w:rFonts w:ascii="Times New Roman" w:hAnsi="Times New Roman" w:cs="Times New Roman"/>
+        </w:rPr>
+        <w:t xml:space="preserve">This condition is not trivial; in fact, “it is estimated that there are as many as 20 flaws per thousand lines of software code.” </w:t>
+      </w:r>
+      <w:r>
+        <w:rPr>
+          <w:rFonts w:ascii="Times New Roman" w:hAnsi="Times New Roman" w:cs="Times New Roman"/>
+        </w:rPr>
+        <w:fldChar w:fldCharType="begin"/>
+      </w:r>
+      <w:r>
+        <w:rPr>
+          <w:rFonts w:ascii="Times New Roman" w:hAnsi="Times New Roman" w:cs="Times New Roman"/>
+        </w:rPr>
+        <w:instrText xml:space="preserve"> ADDIN ZOTERO_ITEM CSL_CITATION {"citationID":"Q4y06fFC","properties":{"formattedCitation":"(1)","plainCitation":"(1)"},"citationItems":[{"id":578,"uris":["http://zotero.org/users/2125780/items/66IP3TNN"],"uri":["http://zotero.org/users/2125780/items/66IP3TNN"],"itemData":{"id":578,"type":"paper-conference","title":"Economics of Security Patch Management.","container-title":"WEIS","source":"Google Scholar","URL":"http://ns2.dpix.pestiest.hu/~mfelegyhazi/courses/EconSec/readings/06_Cavasoglu2006security_patch.pdf","author":[{"family":"Cavusoglu","given":"Huseyin"},{"family":"Cavusoglu","given":"Hasan"},{"family":"Zhang","given":"Jun"}],"issued":{"date-parts":[["2006"]]},"accessed":{"date-parts":[["2015",3,12]]}}}],"schema":"https://github.com/citation-style-language/schema/raw/master/csl-citation.json"} </w:instrText>
+      </w:r>
+      <w:r>
+        <w:rPr>
+          <w:rFonts w:ascii="Times New Roman" w:hAnsi="Times New Roman" w:cs="Times New Roman"/>
+        </w:rPr>
+        <w:fldChar w:fldCharType="separate"/>
+      </w:r>
+      <w:r>
+        <w:rPr>
+          <w:rFonts w:ascii="Times New Roman" w:hAnsi="Times New Roman" w:cs="Times New Roman"/>
+        </w:rPr>
+        <w:t>(1)</w:t>
+      </w:r>
+      <w:r>
+        <w:rPr>
+          <w:rFonts w:ascii="Times New Roman" w:hAnsi="Times New Roman" w:cs="Times New Roman"/>
+        </w:rPr>
+        <w:fldChar w:fldCharType="end"/>
+      </w:r>
+      <w:r>
+        <w:rPr>
+          <w:rFonts w:ascii="Times New Roman" w:hAnsi="Times New Roman" w:cs="Times New Roman"/>
+        </w:rPr>
+        <w:t xml:space="preserve"> Left</w:t>
+      </w:r>
+      <w:r>
+        <w:rPr>
+          <w:rFonts w:ascii="Times New Roman" w:hAnsi="Times New Roman" w:cs="Times New Roman"/>
+        </w:rPr>
+        <w:t xml:space="preserve"> to their own devices</w:t>
+      </w:r>
+      <w:r>
+        <w:rPr>
+          <w:rFonts w:ascii="Times New Roman" w:hAnsi="Times New Roman" w:cs="Times New Roman"/>
+        </w:rPr>
+        <w:t xml:space="preserve"> in </w:t>
+      </w:r>
+      <w:r>
+        <w:rPr>
+          <w:rFonts w:ascii="Times New Roman" w:hAnsi="Times New Roman" w:cs="Times New Roman"/>
+        </w:rPr>
+        <w:t>the wild, these resource</w:t>
+      </w:r>
+      <w:r>
+        <w:rPr>
+          <w:rFonts w:ascii="Times New Roman" w:hAnsi="Times New Roman" w:cs="Times New Roman"/>
+        </w:rPr>
+        <w:t xml:space="preserve"> bugs</w:t>
+      </w:r>
+      <w:r>
+        <w:rPr>
+          <w:rFonts w:ascii="Times New Roman" w:hAnsi="Times New Roman" w:cs="Times New Roman"/>
+        </w:rPr>
+        <w:t xml:space="preserve"> can</w:t>
+      </w:r>
+      <w:r>
+        <w:rPr>
+          <w:rFonts w:ascii="Times New Roman" w:hAnsi="Times New Roman" w:cs="Times New Roman"/>
+        </w:rPr>
+        <w:t xml:space="preserve"> do tremendous economic damage to i</w:t>
+      </w:r>
+      <w:r>
+        <w:rPr>
+          <w:rFonts w:ascii="Times New Roman" w:hAnsi="Times New Roman" w:cs="Times New Roman"/>
+        </w:rPr>
+        <w:t>ndividual and corporate</w:t>
+      </w:r>
+      <w:r>
+        <w:rPr>
+          <w:rFonts w:ascii="Times New Roman" w:hAnsi="Times New Roman" w:cs="Times New Roman"/>
+        </w:rPr>
+        <w:t xml:space="preserve"> </w:t>
+      </w:r>
+      <w:r>
+        <w:rPr>
+          <w:rFonts w:ascii="Times New Roman" w:hAnsi="Times New Roman" w:cs="Times New Roman"/>
+        </w:rPr>
+        <w:t xml:space="preserve">bank accounts. </w:t>
+      </w:r>
+    </w:p>
+    <w:p>
+      <w:pPr>
+        <w:rPr>
+          <w:rFonts w:ascii="Times New Roman" w:hAnsi="Times New Roman" w:cs="Times New Roman"/>
+        </w:rPr>
+      </w:pPr>
+      <w:proofErr w:type="gramStart"/>
+      <w:r>
+        <w:rPr>
+          <w:rFonts w:ascii="Times New Roman" w:hAnsi="Times New Roman" w:cs="Times New Roman"/>
+        </w:rPr>
+        <w:t xml:space="preserve">A </w:t>
+      </w:r>
+      <w:r>
+        <w:rPr>
+          <w:rFonts w:ascii="Times New Roman" w:hAnsi="Times New Roman" w:cs="Times New Roman"/>
+        </w:rPr>
+        <w:t>vulnerability</w:t>
+      </w:r>
+      <w:proofErr w:type="gramEnd"/>
+      <w:r>
+        <w:rPr>
+          <w:rFonts w:ascii="Times New Roman" w:hAnsi="Times New Roman" w:cs="Times New Roman"/>
+        </w:rPr>
+        <w:t xml:space="preserve"> </w:t>
+      </w:r>
+      <w:r>
+        <w:rPr>
+          <w:rFonts w:ascii="Times New Roman" w:hAnsi="Times New Roman" w:cs="Times New Roman"/>
+        </w:rPr>
+        <w:t>is neither a subset of software bug nor a flavor of it. A vulnerability is its own species of</w:t>
+      </w:r>
+      <w:r>
+        <w:rPr>
+          <w:rFonts w:ascii="Times New Roman" w:hAnsi="Times New Roman" w:cs="Times New Roman"/>
+        </w:rPr>
+        <w:t xml:space="preserve"> bug which allows any unauthoriz</w:t>
+      </w:r>
+      <w:r>
+        <w:rPr>
+          <w:rFonts w:ascii="Times New Roman" w:hAnsi="Times New Roman" w:cs="Times New Roman"/>
+        </w:rPr>
+        <w:t>ed access to or control over an</w:t>
+      </w:r>
+      <w:r>
+        <w:rPr>
+          <w:rFonts w:ascii="Times New Roman" w:hAnsi="Times New Roman" w:cs="Times New Roman"/>
+        </w:rPr>
+        <w:t xml:space="preserve"> application, the computer on which it is running, or the network to which the computer is attached.</w:t>
+      </w:r>
+      <w:r>
+        <w:rPr>
+          <w:rFonts w:ascii="Times New Roman" w:hAnsi="Times New Roman" w:cs="Times New Roman"/>
+        </w:rPr>
+        <w:t xml:space="preserve"> Give an example or description here.</w:t>
+      </w:r>
+    </w:p>
+    <w:p>
+      <w:pPr>
+        <w:rPr>
+          <w:rFonts w:ascii="Times New Roman" w:hAnsi="Times New Roman" w:cs="Times New Roman"/>
+        </w:rPr>
+      </w:pPr>
+      <w:r>
+        <w:rPr>
+          <w:rFonts w:ascii="Times New Roman" w:hAnsi="Times New Roman" w:cs="Times New Roman"/>
+        </w:rPr>
+        <w:t xml:space="preserve">Despite all the efforts that have been made to finding and eradicating vulnerabilities, the number of vulnerabilities found in the wild and the corresponding number of software </w:t>
+      </w:r>
+      <w:r>
+        <w:rPr>
+          <w:rFonts w:ascii="Times New Roman" w:hAnsi="Times New Roman" w:cs="Times New Roman"/>
+        </w:rPr>
+        <w:t>breaches reported is prolific.</w:t>
+      </w:r>
+      <w:r>
+        <w:rPr>
+          <w:rFonts w:ascii="Times New Roman" w:hAnsi="Times New Roman" w:cs="Times New Roman"/>
+        </w:rPr>
+        <w:t xml:space="preserve"> The traditional bug-hunting tools appear to </w:t>
+      </w:r>
+      <w:proofErr w:type="gramStart"/>
+      <w:r>
+        <w:rPr>
+          <w:rFonts w:ascii="Times New Roman" w:hAnsi="Times New Roman" w:cs="Times New Roman"/>
+        </w:rPr>
+        <w:t>be  insufficient</w:t>
+      </w:r>
+      <w:proofErr w:type="gramEnd"/>
+      <w:r>
+        <w:rPr>
+          <w:rFonts w:ascii="Times New Roman" w:hAnsi="Times New Roman" w:cs="Times New Roman"/>
+        </w:rPr>
+        <w:t xml:space="preserve"> to the task of finding the vulnerabilities. [</w:t>
+      </w:r>
+      <w:proofErr w:type="gramStart"/>
+      <w:r>
+        <w:rPr>
+          <w:rFonts w:ascii="Times New Roman" w:hAnsi="Times New Roman" w:cs="Times New Roman"/>
+        </w:rPr>
+        <w:t>need</w:t>
+      </w:r>
+      <w:proofErr w:type="gramEnd"/>
+      <w:r>
+        <w:rPr>
+          <w:rFonts w:ascii="Times New Roman" w:hAnsi="Times New Roman" w:cs="Times New Roman"/>
+        </w:rPr>
+        <w:t xml:space="preserve"> quote here about how software will never be 100% bug free]</w:t>
+      </w:r>
+    </w:p>
+    <w:p>
+      <w:pPr>
+        <w:rPr>
+          <w:rFonts w:ascii="Times New Roman" w:hAnsi="Times New Roman" w:cs="Times New Roman"/>
+        </w:rPr>
+      </w:pPr>
+      <w:proofErr w:type="gramStart"/>
+      <w:r>
+        <w:rPr>
+          <w:rFonts w:ascii="Times New Roman" w:hAnsi="Times New Roman" w:cs="Times New Roman"/>
+        </w:rPr>
+        <w:t>details</w:t>
+      </w:r>
+      <w:proofErr w:type="gramEnd"/>
+      <w:r>
+        <w:rPr>
+          <w:rFonts w:ascii="Times New Roman" w:hAnsi="Times New Roman" w:cs="Times New Roman"/>
+        </w:rPr>
+        <w:t xml:space="preserve"> about symbolic and </w:t>
+      </w:r>
+      <w:proofErr w:type="spellStart"/>
+      <w:r>
+        <w:rPr>
+          <w:rFonts w:ascii="Times New Roman" w:hAnsi="Times New Roman" w:cs="Times New Roman"/>
+        </w:rPr>
+        <w:t>concolic</w:t>
+      </w:r>
+      <w:proofErr w:type="spellEnd"/>
+      <w:r>
+        <w:rPr>
+          <w:rFonts w:ascii="Times New Roman" w:hAnsi="Times New Roman" w:cs="Times New Roman"/>
+        </w:rPr>
+        <w:t xml:space="preserve"> execution will be presented later in chapter 4.—considerable research has been done on symbolic execution and I want to capitalize on the work already in the literature to expand upon it.</w:t>
+      </w:r>
+    </w:p>
+    <w:p>
+      <w:pPr>
+        <w:rPr>
+          <w:rFonts w:ascii="Times New Roman" w:hAnsi="Times New Roman" w:cs="Times New Roman"/>
+        </w:rPr>
+      </w:pPr>
+    </w:p>
+    <w:p>
+      <w:pPr>
+        <w:pStyle w:val="Heading2"/>
+        <w:rPr>
+          <w:rFonts w:ascii="Times New Roman" w:hAnsi="Times New Roman" w:cs="Times New Roman"/>
+        </w:rPr>
+      </w:pPr>
+      <w:r>
+        <w:rPr>
+          <w:rFonts w:ascii="Times New Roman" w:hAnsi="Times New Roman" w:cs="Times New Roman"/>
+        </w:rPr>
+        <w:t>1.3 Thesis Organization</w:t>
+      </w:r>
+    </w:p>
+    <w:p/>
+    <w:p>
+      <w:pPr>
+        <w:rPr>
+          <w:rFonts w:ascii="Times New Roman" w:hAnsi="Times New Roman" w:cs="Times New Roman"/>
+        </w:rPr>
+      </w:pPr>
+      <w:r>
+        <w:rPr>
+          <w:rFonts w:ascii="Times New Roman" w:hAnsi="Times New Roman" w:cs="Times New Roman"/>
+        </w:rPr>
+        <w:t>This thesis is organize</w:t>
+      </w:r>
+      <w:r>
+        <w:rPr>
+          <w:rFonts w:ascii="Times New Roman" w:hAnsi="Times New Roman" w:cs="Times New Roman"/>
+        </w:rPr>
+        <w:t xml:space="preserve">d into five chapters. </w:t>
+      </w:r>
+      <w:r>
+        <w:rPr>
+          <w:rFonts w:ascii="Times New Roman" w:hAnsi="Times New Roman" w:cs="Times New Roman"/>
+        </w:rPr>
+        <w:t>Chapter 1 is a</w:t>
+      </w:r>
+      <w:r>
+        <w:rPr>
+          <w:rFonts w:ascii="Times New Roman" w:hAnsi="Times New Roman" w:cs="Times New Roman"/>
+        </w:rPr>
+        <w:t>n introduction and overview of several bug-hunting techniques, definitions of applicable terms,</w:t>
+      </w:r>
+      <w:r>
+        <w:rPr>
+          <w:rFonts w:ascii="Times New Roman" w:hAnsi="Times New Roman" w:cs="Times New Roman"/>
+        </w:rPr>
+        <w:t xml:space="preserve"> problems to be solved</w:t>
+      </w:r>
+      <w:r>
+        <w:rPr>
+          <w:rFonts w:ascii="Times New Roman" w:hAnsi="Times New Roman" w:cs="Times New Roman"/>
+        </w:rPr>
+        <w:t xml:space="preserve">, </w:t>
+      </w:r>
+      <w:r>
+        <w:rPr>
+          <w:rFonts w:ascii="Times New Roman" w:hAnsi="Times New Roman" w:cs="Times New Roman"/>
+        </w:rPr>
+        <w:t>and the goals of my work. Chapter 2 will discuss in more depth the current tools being used to fi</w:t>
+      </w:r>
+      <w:r>
+        <w:rPr>
+          <w:rFonts w:ascii="Times New Roman" w:hAnsi="Times New Roman" w:cs="Times New Roman"/>
+        </w:rPr>
+        <w:t>nd bugs. The strengths and weaknesses of these tools will be compared. Chapter 3 is</w:t>
+      </w:r>
+      <w:r>
+        <w:rPr>
+          <w:rFonts w:ascii="Times New Roman" w:hAnsi="Times New Roman" w:cs="Times New Roman"/>
+        </w:rPr>
+        <w:t xml:space="preserve"> a review of relevant literature on the topics of static code analysis, f</w:t>
+      </w:r>
+      <w:r>
+        <w:rPr>
+          <w:rFonts w:ascii="Times New Roman" w:hAnsi="Times New Roman" w:cs="Times New Roman"/>
+        </w:rPr>
+        <w:t xml:space="preserve">uzz testing, symbolic and </w:t>
+      </w:r>
+      <w:proofErr w:type="spellStart"/>
+      <w:r>
+        <w:rPr>
+          <w:rFonts w:ascii="Times New Roman" w:hAnsi="Times New Roman" w:cs="Times New Roman"/>
+        </w:rPr>
+        <w:t>concolic</w:t>
+      </w:r>
+      <w:proofErr w:type="spellEnd"/>
+      <w:r>
+        <w:rPr>
+          <w:rFonts w:ascii="Times New Roman" w:hAnsi="Times New Roman" w:cs="Times New Roman"/>
+        </w:rPr>
+        <w:t xml:space="preserve"> execution</w:t>
+      </w:r>
+      <w:r>
+        <w:rPr>
+          <w:rFonts w:ascii="Times New Roman" w:hAnsi="Times New Roman" w:cs="Times New Roman"/>
+        </w:rPr>
+        <w:t xml:space="preserve">. Chapter 4 will contain details of my work, the results of my tests, and analysis of those results. Chapter 5 will </w:t>
+      </w:r>
+      <w:r>
+        <w:rPr>
+          <w:rFonts w:ascii="Times New Roman" w:hAnsi="Times New Roman" w:cs="Times New Roman"/>
+        </w:rPr>
+        <w:t>contain a summary of my results</w:t>
+      </w:r>
+      <w:r>
+        <w:rPr>
+          <w:rFonts w:ascii="Times New Roman" w:hAnsi="Times New Roman" w:cs="Times New Roman"/>
+        </w:rPr>
+        <w:t xml:space="preserve"> and suggested future work. </w:t>
+      </w:r>
+    </w:p>
+    <w:p/>
+    <w:p>
+      <w:pPr>
+        <w:rPr>
+          <w:rFonts w:ascii="Times New Roman" w:hAnsi="Times New Roman" w:cs="Times New Roman"/>
+        </w:rPr>
+      </w:pPr>
+    </w:p>
+    <w:p>
+      <w:r>
+        <w:t>1</w:t>
+      </w:r>
+    </w:p>
+    <w:p>
+      <w:pPr>
+        <w:rPr>
+          <w:rFonts w:ascii="Times New Roman" w:hAnsi="Times New Roman" w:cs="Times New Roman"/>
+        </w:rPr>
+      </w:pPr>
+    </w:p>
+    <w:p>
+      <w:pPr>
+        <w:rPr>
+          <w:rFonts w:ascii="Times New Roman" w:hAnsi="Times New Roman" w:cs="Times New Roman"/>
+        </w:rPr>
+      </w:pPr>
+    </w:p>
+    <w:p>
+      <w:pPr>
+        <w:rPr>
+          <w:rFonts w:ascii="Times New Roman" w:hAnsi="Times New Roman" w:cs="Times New Roman"/>
+        </w:rPr>
+      </w:pPr>
+    </w:p>
     <w:sectPr>
-      <w:headerReference w:type="even" r:id="rId7"/>
-      <w:headerReference w:type="default" r:id="rId8"/>
-      <w:footerReference w:type="even" r:id="rId9"/>
-      <w:footerReference w:type="default" r:id="rId10"/>
-      <w:headerReference w:type="first" r:id="rId11"/>
-      <w:footerReference w:type="first" r:id="rId12"/>
+      <w:headerReference w:type="even" r:id="rId8"/>
+      <w:headerReference w:type="default" r:id="rId9"/>
+      <w:footerReference w:type="even" r:id="rId10"/>
+      <w:footerReference w:type="default" r:id="rId11"/>
+      <w:headerReference w:type="first" r:id="rId12"/>
+      <w:footerReference w:type="first" r:id="rId13"/>
       <w:pgSz w:w="12240" w:h="15840"/>
       <w:pgMar w:top="1440" w:right="1440" w:bottom="1440" w:left="1440" w:header="720" w:footer="720" w:gutter="0"/>
       <w:cols w:space="720"/>
@@ -1727,4 +1805,16 @@
   <a:objectDefaults/>
   <a:extraClrSchemeLst/>
 </a:theme>
+</file>
+
+<file path=customXml/item1.xml><?xml version="1.0" encoding="utf-8"?>
+<b:Sources xmlns:b="http://schemas.openxmlformats.org/officeDocument/2006/bibliography" xmlns="http://schemas.openxmlformats.org/officeDocument/2006/bibliography" SelectedStyle="\SIST02.XSL" StyleName="SIST02"/>
+</file>
+
+<file path=customXml/itemProps1.xml><?xml version="1.0" encoding="utf-8"?>
+<ds:datastoreItem xmlns:ds="http://schemas.openxmlformats.org/officeDocument/2006/customXml" ds:itemID="{94B1DF63-6B3A-4DF5-B9F0-BFB524997E5C}">
+  <ds:schemaRefs>
+    <ds:schemaRef ds:uri="http://schemas.openxmlformats.org/officeDocument/2006/bibliography"/>
+  </ds:schemaRefs>
+</ds:datastoreItem>
 </file>
</xml_diff>

<commit_message>
Adding baseline test fiels
</commit_message>
<xml_diff>
--- a/chapter1.docx
+++ b/chapter1.docx
@@ -172,168 +172,186 @@
         </w:rPr>
         <w:t xml:space="preserve"> Typically artificial limits are set on either the depth of branching that can be explored or the amount of memory that can be used before the test is terminated.</w:t>
       </w:r>
+    </w:p>
+    <w:p>
+      <w:pPr>
+        <w:rPr>
+          <w:rFonts w:ascii="Times New Roman" w:hAnsi="Times New Roman" w:cs="Times New Roman"/>
+        </w:rPr>
+      </w:pPr>
+      <w:r>
+        <w:rPr>
+          <w:rFonts w:ascii="Times New Roman" w:hAnsi="Times New Roman" w:cs="Times New Roman"/>
+        </w:rPr>
+        <w:t xml:space="preserve">The latest tool mutation is </w:t>
+      </w:r>
+      <w:proofErr w:type="spellStart"/>
+      <w:r>
+        <w:rPr>
+          <w:rFonts w:ascii="Times New Roman" w:hAnsi="Times New Roman" w:cs="Times New Roman"/>
+        </w:rPr>
+        <w:t>concolic</w:t>
+      </w:r>
+      <w:proofErr w:type="spellEnd"/>
+      <w:r>
+        <w:rPr>
+          <w:rFonts w:ascii="Times New Roman" w:hAnsi="Times New Roman" w:cs="Times New Roman"/>
+        </w:rPr>
+        <w:t xml:space="preserve"> execution. </w:t>
+      </w:r>
+      <w:proofErr w:type="spellStart"/>
+      <w:r>
+        <w:rPr>
+          <w:rFonts w:ascii="Times New Roman" w:hAnsi="Times New Roman" w:cs="Times New Roman"/>
+        </w:rPr>
+        <w:t>Concolic</w:t>
+      </w:r>
+      <w:proofErr w:type="spellEnd"/>
+      <w:r>
+        <w:rPr>
+          <w:rFonts w:ascii="Times New Roman" w:hAnsi="Times New Roman" w:cs="Times New Roman"/>
+        </w:rPr>
+        <w:t xml:space="preserve"> execution is a direct outgrowth from symbolic execution but adds the feature that as the branches are being tested new test data is being generated to </w:t>
+      </w:r>
+      <w:r>
+        <w:rPr>
+          <w:rFonts w:ascii="Times New Roman" w:hAnsi="Times New Roman" w:cs="Times New Roman"/>
+        </w:rPr>
+        <w:lastRenderedPageBreak/>
+        <w:t xml:space="preserve">ensure that the new branch will be taken the next time the program is tested. </w:t>
+      </w:r>
+      <w:proofErr w:type="spellStart"/>
+      <w:r>
+        <w:rPr>
+          <w:rFonts w:ascii="Times New Roman" w:hAnsi="Times New Roman" w:cs="Times New Roman"/>
+        </w:rPr>
+        <w:t>Concolic</w:t>
+      </w:r>
+      <w:proofErr w:type="spellEnd"/>
+      <w:r>
+        <w:rPr>
+          <w:rFonts w:ascii="Times New Roman" w:hAnsi="Times New Roman" w:cs="Times New Roman"/>
+        </w:rPr>
+        <w:t xml:space="preserve"> executers use both concrete (original user provided) test data and symbolic representations of the data </w:t>
+      </w:r>
+      <w:proofErr w:type="spellStart"/>
+      <w:proofErr w:type="gramStart"/>
+      <w:r>
+        <w:rPr>
+          <w:rFonts w:ascii="Times New Roman" w:hAnsi="Times New Roman" w:cs="Times New Roman"/>
+        </w:rPr>
+        <w:t>sa</w:t>
+      </w:r>
+      <w:proofErr w:type="spellEnd"/>
+      <w:proofErr w:type="gramEnd"/>
+      <w:r>
+        <w:rPr>
+          <w:rFonts w:ascii="Times New Roman" w:hAnsi="Times New Roman" w:cs="Times New Roman"/>
+        </w:rPr>
+        <w:t xml:space="preserve"> it flows through </w:t>
+      </w:r>
+      <w:proofErr w:type="spellStart"/>
+      <w:r>
+        <w:rPr>
+          <w:rFonts w:ascii="Times New Roman" w:hAnsi="Times New Roman" w:cs="Times New Roman"/>
+        </w:rPr>
+        <w:t>hthe</w:t>
+      </w:r>
+      <w:proofErr w:type="spellEnd"/>
+      <w:r>
+        <w:rPr>
+          <w:rFonts w:ascii="Times New Roman" w:hAnsi="Times New Roman" w:cs="Times New Roman"/>
+        </w:rPr>
+        <w:t xml:space="preserve"> program to extend the reach of the symbolic executers.  Unfortunately, </w:t>
+      </w:r>
+      <w:proofErr w:type="spellStart"/>
+      <w:r>
+        <w:rPr>
+          <w:rFonts w:ascii="Times New Roman" w:hAnsi="Times New Roman" w:cs="Times New Roman"/>
+        </w:rPr>
+        <w:t>concolic</w:t>
+      </w:r>
+      <w:proofErr w:type="spellEnd"/>
+      <w:r>
+        <w:rPr>
+          <w:rFonts w:ascii="Times New Roman" w:hAnsi="Times New Roman" w:cs="Times New Roman"/>
+        </w:rPr>
+        <w:t xml:space="preserve"> executers suffer </w:t>
+      </w:r>
+      <w:proofErr w:type="spellStart"/>
+      <w:r>
+        <w:rPr>
+          <w:rFonts w:ascii="Times New Roman" w:hAnsi="Times New Roman" w:cs="Times New Roman"/>
+        </w:rPr>
+        <w:t>fro</w:t>
+      </w:r>
+      <w:proofErr w:type="spellEnd"/>
+      <w:r>
+        <w:rPr>
+          <w:rFonts w:ascii="Times New Roman" w:hAnsi="Times New Roman" w:cs="Times New Roman"/>
+        </w:rPr>
+        <w:t xml:space="preserve"> the same resource limitations that symbolic executers encounter.</w:t>
+      </w:r>
+    </w:p>
+    <w:p>
+      <w:pPr>
+        <w:rPr>
+          <w:rFonts w:ascii="Times New Roman" w:hAnsi="Times New Roman" w:cs="Times New Roman"/>
+        </w:rPr>
+      </w:pPr>
+      <w:r>
+        <w:rPr>
+          <w:rFonts w:ascii="Times New Roman" w:hAnsi="Times New Roman" w:cs="Times New Roman"/>
+        </w:rPr>
+        <w:t xml:space="preserve">In this thesis I intend to show that symbolic and </w:t>
+      </w:r>
+      <w:proofErr w:type="spellStart"/>
+      <w:r>
+        <w:rPr>
+          <w:rFonts w:ascii="Times New Roman" w:hAnsi="Times New Roman" w:cs="Times New Roman"/>
+        </w:rPr>
+        <w:t>concolic</w:t>
+      </w:r>
+      <w:proofErr w:type="spellEnd"/>
+      <w:r>
+        <w:rPr>
+          <w:rFonts w:ascii="Times New Roman" w:hAnsi="Times New Roman" w:cs="Times New Roman"/>
+        </w:rPr>
+        <w:t xml:space="preserve"> executers can realize a much </w:t>
+      </w:r>
+      <w:proofErr w:type="gramStart"/>
+      <w:r>
+        <w:rPr>
+          <w:rFonts w:ascii="Times New Roman" w:hAnsi="Times New Roman" w:cs="Times New Roman"/>
+        </w:rPr>
+        <w:t>higher  code</w:t>
+      </w:r>
+      <w:proofErr w:type="gramEnd"/>
+      <w:r>
+        <w:rPr>
+          <w:rFonts w:ascii="Times New Roman" w:hAnsi="Times New Roman" w:cs="Times New Roman"/>
+        </w:rPr>
+        <w:t xml:space="preserve"> coverage than that currently being achieved by optimizing the </w:t>
+      </w:r>
+      <w:r>
+        <w:rPr>
+          <w:rFonts w:ascii="Times New Roman" w:hAnsi="Times New Roman" w:cs="Times New Roman"/>
+        </w:rPr>
+        <w:t xml:space="preserve">representation of the logical formulas used for constraint solving </w:t>
+      </w:r>
+      <w:r>
+        <w:rPr>
+          <w:rFonts w:ascii="Times New Roman" w:hAnsi="Times New Roman" w:cs="Times New Roman"/>
+        </w:rPr>
+        <w:t xml:space="preserve">to reduce both memory usage and time spent. Provided the optimization removes the memory and time constraints, then these tools will be able to extend their code coverage and locate the most elusive bugs </w:t>
+      </w:r>
       <w:bookmarkStart w:id="0" w:name="_GoBack"/>
       <w:bookmarkEnd w:id="0"/>
-    </w:p>
-    <w:p>
-      <w:pPr>
-        <w:rPr>
-          <w:rFonts w:ascii="Times New Roman" w:hAnsi="Times New Roman" w:cs="Times New Roman"/>
-        </w:rPr>
-      </w:pPr>
-      <w:r>
-        <w:rPr>
-          <w:rFonts w:ascii="Times New Roman" w:hAnsi="Times New Roman" w:cs="Times New Roman"/>
-        </w:rPr>
-        <w:t xml:space="preserve">The latest tool mutation is </w:t>
-      </w:r>
-      <w:proofErr w:type="spellStart"/>
-      <w:r>
-        <w:rPr>
-          <w:rFonts w:ascii="Times New Roman" w:hAnsi="Times New Roman" w:cs="Times New Roman"/>
-        </w:rPr>
-        <w:t>concolic</w:t>
-      </w:r>
-      <w:proofErr w:type="spellEnd"/>
-      <w:r>
-        <w:rPr>
-          <w:rFonts w:ascii="Times New Roman" w:hAnsi="Times New Roman" w:cs="Times New Roman"/>
-        </w:rPr>
-        <w:t xml:space="preserve"> execution. </w:t>
-      </w:r>
-      <w:proofErr w:type="spellStart"/>
-      <w:r>
-        <w:rPr>
-          <w:rFonts w:ascii="Times New Roman" w:hAnsi="Times New Roman" w:cs="Times New Roman"/>
-        </w:rPr>
-        <w:t>Concolic</w:t>
-      </w:r>
-      <w:proofErr w:type="spellEnd"/>
-      <w:r>
-        <w:rPr>
-          <w:rFonts w:ascii="Times New Roman" w:hAnsi="Times New Roman" w:cs="Times New Roman"/>
-        </w:rPr>
-        <w:t xml:space="preserve"> execution is a direct outgrowth from symbolic execution but adds the feature that as the branches are being tested new test data is being generated to </w:t>
-      </w:r>
-      <w:r>
-        <w:rPr>
-          <w:rFonts w:ascii="Times New Roman" w:hAnsi="Times New Roman" w:cs="Times New Roman"/>
-        </w:rPr>
-        <w:lastRenderedPageBreak/>
-        <w:t xml:space="preserve">ensure that the new branch will be taken the next time the program is tested. </w:t>
-      </w:r>
-      <w:proofErr w:type="spellStart"/>
-      <w:r>
-        <w:rPr>
-          <w:rFonts w:ascii="Times New Roman" w:hAnsi="Times New Roman" w:cs="Times New Roman"/>
-        </w:rPr>
-        <w:t>Concolic</w:t>
-      </w:r>
-      <w:proofErr w:type="spellEnd"/>
-      <w:r>
-        <w:rPr>
-          <w:rFonts w:ascii="Times New Roman" w:hAnsi="Times New Roman" w:cs="Times New Roman"/>
-        </w:rPr>
-        <w:t xml:space="preserve"> executers use both concrete (original user provided) test data and symbolic representations of the data </w:t>
-      </w:r>
-      <w:proofErr w:type="spellStart"/>
-      <w:proofErr w:type="gramStart"/>
-      <w:r>
-        <w:rPr>
-          <w:rFonts w:ascii="Times New Roman" w:hAnsi="Times New Roman" w:cs="Times New Roman"/>
-        </w:rPr>
-        <w:t>sa</w:t>
-      </w:r>
-      <w:proofErr w:type="spellEnd"/>
-      <w:proofErr w:type="gramEnd"/>
-      <w:r>
-        <w:rPr>
-          <w:rFonts w:ascii="Times New Roman" w:hAnsi="Times New Roman" w:cs="Times New Roman"/>
-        </w:rPr>
-        <w:t xml:space="preserve"> it flows through </w:t>
-      </w:r>
-      <w:proofErr w:type="spellStart"/>
-      <w:r>
-        <w:rPr>
-          <w:rFonts w:ascii="Times New Roman" w:hAnsi="Times New Roman" w:cs="Times New Roman"/>
-        </w:rPr>
-        <w:t>hthe</w:t>
-      </w:r>
-      <w:proofErr w:type="spellEnd"/>
-      <w:r>
-        <w:rPr>
-          <w:rFonts w:ascii="Times New Roman" w:hAnsi="Times New Roman" w:cs="Times New Roman"/>
-        </w:rPr>
-        <w:t xml:space="preserve"> program to extend the reach of the symbolic executers.  Unfortunately, </w:t>
-      </w:r>
-      <w:proofErr w:type="spellStart"/>
-      <w:r>
-        <w:rPr>
-          <w:rFonts w:ascii="Times New Roman" w:hAnsi="Times New Roman" w:cs="Times New Roman"/>
-        </w:rPr>
-        <w:t>concolic</w:t>
-      </w:r>
-      <w:proofErr w:type="spellEnd"/>
-      <w:r>
-        <w:rPr>
-          <w:rFonts w:ascii="Times New Roman" w:hAnsi="Times New Roman" w:cs="Times New Roman"/>
-        </w:rPr>
-        <w:t xml:space="preserve"> executers suffer </w:t>
-      </w:r>
-      <w:proofErr w:type="spellStart"/>
-      <w:r>
-        <w:rPr>
-          <w:rFonts w:ascii="Times New Roman" w:hAnsi="Times New Roman" w:cs="Times New Roman"/>
-        </w:rPr>
-        <w:t>fro</w:t>
-      </w:r>
-      <w:proofErr w:type="spellEnd"/>
-      <w:r>
-        <w:rPr>
-          <w:rFonts w:ascii="Times New Roman" w:hAnsi="Times New Roman" w:cs="Times New Roman"/>
-        </w:rPr>
-        <w:t xml:space="preserve"> the same resource limitations that symbolic executers encounter.</w:t>
-      </w:r>
-    </w:p>
-    <w:p>
-      <w:pPr>
-        <w:rPr>
-          <w:rFonts w:ascii="Times New Roman" w:hAnsi="Times New Roman" w:cs="Times New Roman"/>
-        </w:rPr>
-      </w:pPr>
-      <w:r>
-        <w:rPr>
-          <w:rFonts w:ascii="Times New Roman" w:hAnsi="Times New Roman" w:cs="Times New Roman"/>
-        </w:rPr>
-        <w:t xml:space="preserve">In this thesis I intend to show that symbolic and </w:t>
-      </w:r>
-      <w:proofErr w:type="spellStart"/>
-      <w:r>
-        <w:rPr>
-          <w:rFonts w:ascii="Times New Roman" w:hAnsi="Times New Roman" w:cs="Times New Roman"/>
-        </w:rPr>
-        <w:t>concolic</w:t>
-      </w:r>
-      <w:proofErr w:type="spellEnd"/>
-      <w:r>
-        <w:rPr>
-          <w:rFonts w:ascii="Times New Roman" w:hAnsi="Times New Roman" w:cs="Times New Roman"/>
-        </w:rPr>
-        <w:t xml:space="preserve"> executers can realize a much </w:t>
-      </w:r>
-      <w:proofErr w:type="gramStart"/>
-      <w:r>
-        <w:rPr>
-          <w:rFonts w:ascii="Times New Roman" w:hAnsi="Times New Roman" w:cs="Times New Roman"/>
-        </w:rPr>
-        <w:t>higher  code</w:t>
-      </w:r>
-      <w:proofErr w:type="gramEnd"/>
-      <w:r>
-        <w:rPr>
-          <w:rFonts w:ascii="Times New Roman" w:hAnsi="Times New Roman" w:cs="Times New Roman"/>
-        </w:rPr>
-        <w:t xml:space="preserve"> coverage than that currently being achieved by optimizing the executer code to reduce both memory usage and time spent. Provided the optimization removes the memory and time constraints, then these tools will be able to extend their code coverage and locate the most elusive bugs in current applications.</w:t>
+      <w:r>
+        <w:rPr>
+          <w:rFonts w:ascii="Times New Roman" w:hAnsi="Times New Roman" w:cs="Times New Roman"/>
+        </w:rPr>
+        <w:t>in current applications.</w:t>
       </w:r>
     </w:p>
     <w:p>
@@ -1812,7 +1830,7 @@
 </file>
 
 <file path=customXml/itemProps1.xml><?xml version="1.0" encoding="utf-8"?>
-<ds:datastoreItem xmlns:ds="http://schemas.openxmlformats.org/officeDocument/2006/customXml" ds:itemID="{94B1DF63-6B3A-4DF5-B9F0-BFB524997E5C}">
+<ds:datastoreItem xmlns:ds="http://schemas.openxmlformats.org/officeDocument/2006/customXml" ds:itemID="{B13706A0-ED57-4226-B101-237C09A561B6}">
   <ds:schemaRefs>
     <ds:schemaRef ds:uri="http://schemas.openxmlformats.org/officeDocument/2006/bibliography"/>
   </ds:schemaRefs>

</xml_diff>